<commit_message>
make minor changes to the website
</commit_message>
<xml_diff>
--- a/src/components/Pages/Stream/SettingUpStreamingApp_Explaination.docx
+++ b/src/components/Pages/Stream/SettingUpStreamingApp_Explaination.docx
@@ -522,13 +522,7 @@
         <w:t xml:space="preserve"> </w:t>
       </w:r>
       <w:r>
-        <w:t xml:space="preserve">SVM manages </w:t>
-      </w:r>
-      <w:r>
-        <w:t>all</w:t>
-      </w:r>
-      <w:r>
-        <w:t xml:space="preserve"> the parallel threads that are doing face detection on the frames, allowing the server to skip sending late frames to the clients.</w:t>
+        <w:t>SVM manages all the parallel threads that are doing face detection on the frames, allowing the server to skip sending late frames to the clients.</w:t>
       </w:r>
     </w:p>
     <w:p>
@@ -749,10 +743,7 @@
         <w:t>The idea behind fixing the</w:t>
       </w:r>
       <w:r>
-        <w:t xml:space="preserve"> </w:t>
-      </w:r>
-      <w:r>
-        <w:t>inconsistent</w:t>
+        <w:t xml:space="preserve"> inconsistent</w:t>
       </w:r>
       <w:r>
         <w:t xml:space="preserve"> time interval between frames is </w:t>
@@ -881,26 +872,89 @@
         <w:t xml:space="preserve"> = </w:t>
       </w:r>
       <w:proofErr w:type="spellStart"/>
-      <w:proofErr w:type="gramStart"/>
       <w:r>
         <w:t>Math.max</w:t>
       </w:r>
       <w:proofErr w:type="spellEnd"/>
       <w:r>
+        <w:t xml:space="preserve">(now, </w:t>
+      </w:r>
+      <w:proofErr w:type="spellStart"/>
+      <w:r>
+        <w:t>lastDrawnTime</w:t>
+      </w:r>
+      <w:proofErr w:type="spellEnd"/>
+      <w:r>
+        <w:t xml:space="preserve"> + (</w:t>
+      </w:r>
+      <w:proofErr w:type="spellStart"/>
+      <w:r>
+        <w:t>frameID</w:t>
+      </w:r>
+      <w:proofErr w:type="spellEnd"/>
+      <w:r>
+        <w:t xml:space="preserve"> – </w:t>
+      </w:r>
+      <w:proofErr w:type="spellStart"/>
+      <w:r>
+        <w:t>lastFrameID</w:t>
+      </w:r>
+      <w:proofErr w:type="spellEnd"/>
+      <w:r>
+        <w:t xml:space="preserve">) * </w:t>
+      </w:r>
+      <w:proofErr w:type="spellStart"/>
+      <w:r>
+        <w:t>frameTimeInterval</w:t>
+      </w:r>
+      <w:proofErr w:type="spellEnd"/>
+      <w:r>
+        <w:t>)</w:t>
+      </w:r>
+      <w:r>
+        <w:t>;</w:t>
+      </w:r>
+    </w:p>
+    <w:p>
+      <w:r>
+        <w:t xml:space="preserve">This ensures that </w:t>
+      </w:r>
+      <w:r>
+        <w:t>i</w:t>
+      </w:r>
+      <w:r>
+        <w:t xml:space="preserve">f the frame was returned too soon, it will be displayed at an even interval following the </w:t>
+      </w:r>
+      <w:r>
+        <w:t>previous</w:t>
+      </w:r>
+      <w:r>
+        <w:t xml:space="preserve"> one.</w:t>
+      </w:r>
+      <w:r>
+        <w:t xml:space="preserve"> And if the frame was returned late, it will be displayed </w:t>
+      </w:r>
+      <w:r>
+        <w:t>immediately.</w:t>
+      </w:r>
+    </w:p>
+    <w:p/>
+    <w:p>
+      <w:r>
+        <w:t>However, notice how I said “</w:t>
+      </w:r>
+      <w:r>
+        <w:t>VSS</w:t>
+      </w:r>
+      <w:r>
+        <w:t xml:space="preserve"> </w:t>
+      </w:r>
+      <w:r>
+        <w:t xml:space="preserve">used …”. The formula above only cares about spacing the next frame to be exactly </w:t>
+      </w:r>
+      <w:r>
         <w:t>(</w:t>
       </w:r>
-      <w:proofErr w:type="gramEnd"/>
-      <w:r>
-        <w:t xml:space="preserve">now, </w:t>
-      </w:r>
-      <w:proofErr w:type="spellStart"/>
-      <w:r>
-        <w:t>lastDrawnTime</w:t>
-      </w:r>
-      <w:proofErr w:type="spellEnd"/>
-      <w:r>
-        <w:t xml:space="preserve"> + (</w:t>
-      </w:r>
       <w:proofErr w:type="spellStart"/>
       <w:r>
         <w:t>frameID</w:t>
@@ -915,56 +969,10 @@
       </w:r>
       <w:proofErr w:type="spellEnd"/>
       <w:r>
-        <w:t xml:space="preserve">) * </w:t>
-      </w:r>
-      <w:proofErr w:type="spellStart"/>
-      <w:r>
-        <w:t>frameTimeInterval</w:t>
-      </w:r>
-      <w:proofErr w:type="spellEnd"/>
-      <w:r>
         <w:t>)</w:t>
       </w:r>
       <w:r>
-        <w:t>;</w:t>
-      </w:r>
-    </w:p>
-    <w:p>
-      <w:r>
-        <w:t xml:space="preserve">This ensures that </w:t>
-      </w:r>
-      <w:r>
-        <w:t>i</w:t>
-      </w:r>
-      <w:r>
-        <w:t xml:space="preserve">f the frame was returned too soon, it will be displayed at an even interval following the </w:t>
-      </w:r>
-      <w:r>
-        <w:t>previous</w:t>
-      </w:r>
-      <w:r>
-        <w:t xml:space="preserve"> one.</w:t>
-      </w:r>
-      <w:r>
-        <w:t xml:space="preserve"> And if the frame was returned late, it will be displayed </w:t>
-      </w:r>
-      <w:r>
-        <w:t>immediately.</w:t>
-      </w:r>
-    </w:p>
-    <w:p/>
-    <w:p>
-      <w:r>
-        <w:t>However, notice how I said “</w:t>
-      </w:r>
-      <w:r>
-        <w:t>VSS</w:t>
-      </w:r>
-      <w:r>
-        <w:t xml:space="preserve"> </w:t>
-      </w:r>
-      <w:r>
-        <w:t>used …”. The formula above only cares about spacing the next frame to be exactly 4 intervals away. This, combined with the fact that each late frame adds some amount of delay, causes the overall latency of the video to skyrocket (2 seconds of delay after 10 seconds of playing).</w:t>
+        <w:t xml:space="preserve"> intervals away. This, combined with the fact that each late frame adds some amount of delay, causes the overall latency of the video to skyrocket (2 seconds of delay after 10 seconds of playing).</w:t>
       </w:r>
     </w:p>
     <w:p>
@@ -1120,7 +1128,25 @@
       </w:r>
       <w:proofErr w:type="spellEnd"/>
       <w:r>
-        <w:t xml:space="preserve"> by a small amount for each incoming frame, help smoothing out the sudden change in frame time variation.</w:t>
+        <w:t xml:space="preserve"> by a small amount for each incoming frame, </w:t>
+      </w:r>
+      <w:r>
+        <w:t xml:space="preserve">which </w:t>
+      </w:r>
+      <w:r>
+        <w:t>help</w:t>
+      </w:r>
+      <w:r>
+        <w:t>s</w:t>
+      </w:r>
+      <w:r>
+        <w:t xml:space="preserve"> smoothing out the</w:t>
+      </w:r>
+      <w:r>
+        <w:t xml:space="preserve"> reducing-overall-delay process that VSS is doing</w:t>
+      </w:r>
+      <w:r>
+        <w:t>.</w:t>
       </w:r>
     </w:p>
     <w:p>
@@ -1175,17 +1201,12 @@
         <w:t xml:space="preserve"> &lt;= </w:t>
       </w:r>
       <w:proofErr w:type="spellStart"/>
-      <w:proofErr w:type="gramStart"/>
       <w:r>
         <w:t>currDelay</w:t>
       </w:r>
       <w:proofErr w:type="spellEnd"/>
       <w:r>
-        <w:t xml:space="preserve"> ,</w:t>
-      </w:r>
-      <w:proofErr w:type="gramEnd"/>
-      <w:r>
-        <w:t xml:space="preserve"> then draw the frame right away.</w:t>
+        <w:t xml:space="preserve"> , then draw the frame right away.</w:t>
       </w:r>
     </w:p>
     <w:p>

</xml_diff>

<commit_message>
minor changes to pages
</commit_message>
<xml_diff>
--- a/src/components/Pages/Stream/SettingUpStreamingApp_Explaination.docx
+++ b/src/components/Pages/Stream/SettingUpStreamingApp_Explaination.docx
@@ -2,6 +2,95 @@
 <file path=word/document.xml><?xml version="1.0" encoding="utf-8"?>
 <w:document xmlns:wpc="http://schemas.microsoft.com/office/word/2010/wordprocessingCanvas" xmlns:cx="http://schemas.microsoft.com/office/drawing/2014/chartex" xmlns:cx1="http://schemas.microsoft.com/office/drawing/2015/9/8/chartex" xmlns:cx2="http://schemas.microsoft.com/office/drawing/2015/10/21/chartex" xmlns:cx3="http://schemas.microsoft.com/office/drawing/2016/5/9/chartex" xmlns:cx4="http://schemas.microsoft.com/office/drawing/2016/5/10/chartex" xmlns:cx5="http://schemas.microsoft.com/office/drawing/2016/5/11/chartex" xmlns:cx6="http://schemas.microsoft.com/office/drawing/2016/5/12/chartex" xmlns:cx7="http://schemas.microsoft.com/office/drawing/2016/5/13/chartex" xmlns:cx8="http://schemas.microsoft.com/office/drawing/2016/5/14/chartex" xmlns:mc="http://schemas.openxmlformats.org/markup-compatibility/2006" xmlns:aink="http://schemas.microsoft.com/office/drawing/2016/ink" xmlns:am3d="http://schemas.microsoft.com/office/drawing/2017/model3d" xmlns:o="urn:schemas-microsoft-com:office:office" xmlns:r="http://schemas.openxmlformats.org/officeDocument/2006/relationships" xmlns:m="http://schemas.openxmlformats.org/officeDocument/2006/math" xmlns:v="urn:schemas-microsoft-com:vml" xmlns:wp14="http://schemas.microsoft.com/office/word/2010/wordprocessingDrawing" xmlns:wp="http://schemas.openxmlformats.org/drawingml/2006/wordprocessingDrawing" xmlns:w10="urn:schemas-microsoft-com:office:word" xmlns:w="http://schemas.openxmlformats.org/wordprocessingml/2006/main" xmlns:w14="http://schemas.microsoft.com/office/word/2010/wordml" xmlns:w15="http://schemas.microsoft.com/office/word/2012/wordml" xmlns:w16cex="http://schemas.microsoft.com/office/word/2018/wordml/cex" xmlns:w16cid="http://schemas.microsoft.com/office/word/2016/wordml/cid" xmlns:w16="http://schemas.microsoft.com/office/word/2018/wordml" xmlns:w16sdtdh="http://schemas.microsoft.com/office/word/2020/wordml/sdtdatahash" xmlns:w16se="http://schemas.microsoft.com/office/word/2015/wordml/symex" xmlns:wpg="http://schemas.microsoft.com/office/word/2010/wordprocessingGroup" xmlns:wpi="http://schemas.microsoft.com/office/word/2010/wordprocessingInk" xmlns:wne="http://schemas.microsoft.com/office/word/2006/wordml" xmlns:wps="http://schemas.microsoft.com/office/word/2010/wordprocessingShape" mc:Ignorable="w14 w15 w16se w16cid w16 w16cex w16sdtdh wp14">
   <w:body>
+    <w:p>
+      <w:r>
+        <w:rPr>
+          <w:lang w:val="vi-VN"/>
+        </w:rPr>
+        <w:t>I spend the most of my free time working on personal projects that need a diverse set of skills. I have had experience</w:t>
+      </w:r>
+      <w:r>
+        <w:t xml:space="preserve"> from</w:t>
+      </w:r>
+      <w:r>
+        <w:rPr>
+          <w:lang w:val="vi-VN"/>
+        </w:rPr>
+        <w:t xml:space="preserve"> working with computer graphics (openGL, ray-tracing)</w:t>
+      </w:r>
+      <w:r>
+        <w:t>,</w:t>
+      </w:r>
+      <w:r>
+        <w:rPr>
+          <w:lang w:val="vi-VN"/>
+        </w:rPr>
+        <w:t xml:space="preserve"> to computer vision (openCV), to, most recently, </w:t>
+      </w:r>
+      <w:r>
+        <w:t xml:space="preserve">full stack </w:t>
+      </w:r>
+      <w:r>
+        <w:rPr>
+          <w:lang w:val="vi-VN"/>
+        </w:rPr>
+        <w:t>application development</w:t>
+      </w:r>
+      <w:r>
+        <w:t xml:space="preserve"> (webapp and android app)</w:t>
+      </w:r>
+      <w:r>
+        <w:rPr>
+          <w:lang w:val="vi-VN"/>
+        </w:rPr>
+        <w:t xml:space="preserve">. </w:t>
+      </w:r>
+      <w:r>
+        <w:t>You can check out some of my projects’ demos in the Project tab above.</w:t>
+      </w:r>
+    </w:p>
+    <w:p>
+      <w:pPr>
+        <w:rPr>
+          <w:lang w:val="vi-VN"/>
+        </w:rPr>
+      </w:pPr>
+    </w:p>
+    <w:p>
+      <w:pPr>
+        <w:rPr>
+          <w:lang w:val="vi-VN"/>
+        </w:rPr>
+      </w:pPr>
+    </w:p>
+    <w:p>
+      <w:pPr>
+        <w:rPr>
+          <w:lang w:val="vi-VN"/>
+        </w:rPr>
+      </w:pPr>
+    </w:p>
+    <w:p>
+      <w:pPr>
+        <w:rPr>
+          <w:lang w:val="vi-VN"/>
+        </w:rPr>
+      </w:pPr>
+    </w:p>
+    <w:p>
+      <w:pPr>
+        <w:rPr>
+          <w:lang w:val="vi-VN"/>
+        </w:rPr>
+      </w:pPr>
+    </w:p>
+    <w:p>
+      <w:pPr>
+        <w:rPr>
+          <w:lang w:val="vi-VN"/>
+        </w:rPr>
+      </w:pPr>
+    </w:p>
     <w:p>
       <w:pPr>
         <w:rPr>
@@ -185,6 +274,7 @@
         <w:rPr>
           <w:lang w:val="vi-VN"/>
         </w:rPr>
+        <w:lastRenderedPageBreak/>
         <w:t>To integrate my facial detection program to the backend</w:t>
       </w:r>
       <w:r>
@@ -254,7 +344,6 @@
         <w:rPr>
           <w:noProof/>
         </w:rPr>
-        <w:lastRenderedPageBreak/>
         <w:drawing>
           <wp:inline distT="0" distB="0" distL="0" distR="0" wp14:anchorId="77371DAC" wp14:editId="187A40EE">
             <wp:extent cx="4905375" cy="3838575"/>
@@ -432,6 +521,7 @@
     </w:p>
     <w:p>
       <w:r>
+        <w:lastRenderedPageBreak/>
         <w:t xml:space="preserve">It takes a varied length of time for each frame to complete the round </w:t>
       </w:r>
       <w:r>
@@ -693,7 +783,6 @@
         <w:rPr>
           <w:noProof/>
         </w:rPr>
-        <w:lastRenderedPageBreak/>
         <w:drawing>
           <wp:inline distT="0" distB="0" distL="0" distR="0" wp14:anchorId="76B657FE" wp14:editId="3183E735">
             <wp:extent cx="5943600" cy="3550920"/>
@@ -988,6 +1077,7 @@
     </w:p>
     <w:p>
       <w:r>
+        <w:lastRenderedPageBreak/>
         <w:t>F</w:t>
       </w:r>
       <w:r>
@@ -1035,7 +1125,6 @@
     </w:p>
     <w:p>
       <w:r>
-        <w:lastRenderedPageBreak/>
         <w:t>W</w:t>
       </w:r>
       <w:r>

</xml_diff>